<commit_message>
Worked on valid king moves.
</commit_message>
<xml_diff>
--- a/docs/Project Report.docx
+++ b/docs/Project Report.docx
@@ -43,17 +43,7 @@
           <w:sz w:val="24"/>
           <w:szCs w:val="24"/>
         </w:rPr>
-        <w:t xml:space="preserve">Cpts 434 | Project </w:t>
-      </w:r>
-      <w:r>
-        <w:rPr>
-          <w:rFonts w:ascii="Times New Roman" w:hAnsi="Times New Roman" w:cs="Times New Roman"/>
-          <w:b/>
-          <w:bCs/>
-          <w:sz w:val="24"/>
-          <w:szCs w:val="24"/>
-        </w:rPr>
-        <w:t>Report</w:t>
+        <w:t>Cpts 434 | Project Report</w:t>
       </w:r>
     </w:p>
     <w:p>
@@ -484,23 +474,7 @@
           <w:sz w:val="24"/>
           <w:szCs w:val="24"/>
         </w:rPr>
-        <w:t xml:space="preserve">.  The key in AlphaZero is that it used two neural networks to </w:t>
-      </w:r>
-      <w:r>
-        <w:rPr>
-          <w:rFonts w:ascii="Times New Roman" w:eastAsiaTheme="minorEastAsia" w:hAnsi="Times New Roman" w:cs="Times New Roman"/>
-          <w:sz w:val="24"/>
-          <w:szCs w:val="24"/>
-        </w:rPr>
-        <w:t>do</w:t>
-      </w:r>
-      <w:r>
-        <w:rPr>
-          <w:rFonts w:ascii="Times New Roman" w:eastAsiaTheme="minorEastAsia" w:hAnsi="Times New Roman" w:cs="Times New Roman"/>
-          <w:sz w:val="24"/>
-          <w:szCs w:val="24"/>
-        </w:rPr>
-        <w:t xml:space="preserve"> heuristic searches within the chess search space. It used a ‘value network’ to evaluate board positions and a ‘policy network to select moves. These two are neural networks, more specifically convolutional neural networks, of which when combined can create a game playing agent.</w:t>
+        <w:t>.  The key in AlphaZero is that it used two neural networks to do heuristic searches within the chess search space. It used a ‘value network’ to evaluate board positions and a ‘policy network to select moves. These two are neural networks, more specifically convolutional neural networks, of which when combined can create a game playing agent.</w:t>
       </w:r>
     </w:p>
     <w:p>
@@ -518,23 +492,7 @@
           <w:szCs w:val="24"/>
         </w:rPr>
         <w:tab/>
-        <w:t xml:space="preserve">The engineers at DeepMind, the creators of AlphaZero, were able to train the chess AI using reinforced deep learning (Deep RL). There </w:t>
-      </w:r>
-      <w:r>
-        <w:rPr>
-          <w:rFonts w:ascii="Times New Roman" w:eastAsiaTheme="minorEastAsia" w:hAnsi="Times New Roman" w:cs="Times New Roman"/>
-          <w:sz w:val="24"/>
-          <w:szCs w:val="24"/>
-        </w:rPr>
-        <w:t>are</w:t>
-      </w:r>
-      <w:r>
-        <w:rPr>
-          <w:rFonts w:ascii="Times New Roman" w:eastAsiaTheme="minorEastAsia" w:hAnsi="Times New Roman" w:cs="Times New Roman"/>
-          <w:sz w:val="24"/>
-          <w:szCs w:val="24"/>
-        </w:rPr>
-        <w:t xml:space="preserve"> many forms of Deep RL, but all utilize a neural network agent that learns to make decisions through trial and error. AlphaZero was the first AI to be able to teach itself the game of chess through self-play. In training, on every move AlphaZero would simulate a hyperparameter number of possible games forward. In each of these mini games the AI would choose the most productive move, meaning it strikes the best balance </w:t>
+        <w:t xml:space="preserve">The engineers at DeepMind, the creators of AlphaZero, were able to train the chess AI using reinforced deep learning (Deep RL). There are many forms of Deep RL, but all utilize a neural network agent that learns to make decisions through trial and error. AlphaZero was the first AI to be able to teach itself the game of chess through self-play. In training, on every move AlphaZero would simulate a hyperparameter number of possible games forward. In each of these mini games the AI would choose the most productive move, meaning it strikes the best balance </w:t>
       </w:r>
       <w:r>
         <w:rPr>
@@ -618,8 +576,17 @@
           <w:sz w:val="24"/>
           <w:szCs w:val="24"/>
         </w:rPr>
-        <w:t xml:space="preserve">The plan is to use the steps by AlphaZero and the community to get started in building a stable network for chess learning. As the project advances, I will add my own hyperparameters or tertiary machine learning techniques to boost performance or fine-tune problems that may arise from my unique implementation. </w:t>
-      </w:r>
+        <w:t>The plan is to use the steps by AlphaZero and the community to get started in building a stable network for chess learning. As the project advances, I will add my own hyperparameters or tertiary machine learning techniques to boost performance or fine-tune problems that may arise from my unique implementation.</w:t>
+      </w:r>
+    </w:p>
+    <w:p>
+      <w:pPr>
+        <w:rPr>
+          <w:rFonts w:ascii="Times New Roman" w:eastAsiaTheme="minorEastAsia" w:hAnsi="Times New Roman" w:cs="Times New Roman"/>
+          <w:sz w:val="24"/>
+          <w:szCs w:val="24"/>
+        </w:rPr>
+      </w:pPr>
     </w:p>
     <w:p>
       <w:pPr>
@@ -639,6 +606,524 @@
           <w:sz w:val="24"/>
           <w:szCs w:val="24"/>
         </w:rPr>
+        <w:t>Intermediate Results</w:t>
+      </w:r>
+    </w:p>
+    <w:p>
+      <w:pPr>
+        <w:rPr>
+          <w:rFonts w:ascii="Times New Roman" w:eastAsiaTheme="minorEastAsia" w:hAnsi="Times New Roman" w:cs="Times New Roman"/>
+          <w:sz w:val="24"/>
+          <w:szCs w:val="24"/>
+        </w:rPr>
+      </w:pPr>
+      <w:r>
+        <w:rPr>
+          <w:rFonts w:ascii="Times New Roman" w:eastAsiaTheme="minorEastAsia" w:hAnsi="Times New Roman" w:cs="Times New Roman"/>
+          <w:sz w:val="24"/>
+          <w:szCs w:val="24"/>
+        </w:rPr>
+        <w:t>Building the Infrastructure:</w:t>
+      </w:r>
+    </w:p>
+    <w:p>
+      <w:pPr>
+        <w:ind w:firstLine="720"/>
+        <w:rPr>
+          <w:rFonts w:ascii="Times New Roman" w:eastAsiaTheme="minorEastAsia" w:hAnsi="Times New Roman" w:cs="Times New Roman"/>
+          <w:sz w:val="24"/>
+          <w:szCs w:val="24"/>
+        </w:rPr>
+      </w:pPr>
+      <w:r>
+        <w:rPr>
+          <w:rFonts w:ascii="Times New Roman" w:eastAsiaTheme="minorEastAsia" w:hAnsi="Times New Roman" w:cs="Times New Roman"/>
+          <w:sz w:val="24"/>
+          <w:szCs w:val="24"/>
+        </w:rPr>
+        <w:t>In order for to create a model to play chess, we need to build an environment for our AI to learn. Our program is going to need a few things before it can begin training. Since we are going to be utilizing a Monte Carlo tree structure, we need to incorporate the rules of chess into the nodes, which represent the game state. Each node will need to hold various sorts of data. It will need to know the current state of the board</w:t>
+      </w:r>
+      <w:r>
+        <w:rPr>
+          <w:rFonts w:ascii="Times New Roman" w:eastAsiaTheme="minorEastAsia" w:hAnsi="Times New Roman" w:cs="Times New Roman"/>
+          <w:sz w:val="24"/>
+          <w:szCs w:val="24"/>
+        </w:rPr>
+        <w:t xml:space="preserve"> such as</w:t>
+      </w:r>
+      <w:r>
+        <w:rPr>
+          <w:rFonts w:ascii="Times New Roman" w:eastAsiaTheme="minorEastAsia" w:hAnsi="Times New Roman" w:cs="Times New Roman"/>
+          <w:sz w:val="24"/>
+          <w:szCs w:val="24"/>
+        </w:rPr>
+        <w:t xml:space="preserve"> the coordinates </w:t>
+      </w:r>
+      <w:r>
+        <w:rPr>
+          <w:rFonts w:ascii="Times New Roman" w:eastAsiaTheme="minorEastAsia" w:hAnsi="Times New Roman" w:cs="Times New Roman"/>
+          <w:sz w:val="24"/>
+          <w:szCs w:val="24"/>
+        </w:rPr>
+        <w:t>for</w:t>
+      </w:r>
+      <w:r>
+        <w:rPr>
+          <w:rFonts w:ascii="Times New Roman" w:eastAsiaTheme="minorEastAsia" w:hAnsi="Times New Roman" w:cs="Times New Roman"/>
+          <w:sz w:val="24"/>
+          <w:szCs w:val="24"/>
+        </w:rPr>
+        <w:t xml:space="preserve"> each piece. It will need to know whose turn it is, and finally, it will need to know special parameters unique to the game of chess. These are parameters such as whether or not the king is in check, if a piece is in a royal pin (therefore it cannot move), and whether or not the king has moved yet in the game, because if so, would not be able to castle. Thus, in addition to a grid, it will need store these extra parameters.</w:t>
+      </w:r>
+    </w:p>
+    <w:p>
+      <w:pPr>
+        <w:rPr>
+          <w:rFonts w:ascii="Times New Roman" w:eastAsiaTheme="minorEastAsia" w:hAnsi="Times New Roman" w:cs="Times New Roman"/>
+          <w:sz w:val="24"/>
+          <w:szCs w:val="24"/>
+        </w:rPr>
+      </w:pPr>
+      <w:r>
+        <w:rPr>
+          <w:rFonts w:ascii="Times New Roman" w:eastAsiaTheme="minorEastAsia" w:hAnsi="Times New Roman" w:cs="Times New Roman"/>
+          <w:sz w:val="24"/>
+          <w:szCs w:val="24"/>
+        </w:rPr>
+        <w:lastRenderedPageBreak/>
+        <w:tab/>
+        <w:t xml:space="preserve">Each MCTS node will need to know the state, but it will also need to know what are the legal moves in that position, because this will dictate the current node’s possible children. So, for each node there must be a way to compute all legal moves from a given position. This will give the AI a list of options to choose from and </w:t>
+      </w:r>
+      <w:r>
+        <w:rPr>
+          <w:rFonts w:ascii="Times New Roman" w:eastAsiaTheme="minorEastAsia" w:hAnsi="Times New Roman" w:cs="Times New Roman"/>
+          <w:sz w:val="24"/>
+          <w:szCs w:val="24"/>
+        </w:rPr>
+        <w:t xml:space="preserve">through the </w:t>
+      </w:r>
+      <w:r>
+        <w:rPr>
+          <w:rFonts w:ascii="Times New Roman" w:eastAsiaTheme="minorEastAsia" w:hAnsi="Times New Roman" w:cs="Times New Roman"/>
+          <w:sz w:val="24"/>
+          <w:szCs w:val="24"/>
+        </w:rPr>
+        <w:t>policy network, will choose the most optimal move.</w:t>
+      </w:r>
+    </w:p>
+    <w:p>
+      <w:pPr>
+        <w:jc w:val="center"/>
+        <w:rPr>
+          <w:rFonts w:ascii="Times New Roman" w:eastAsiaTheme="minorEastAsia" w:hAnsi="Times New Roman" w:cs="Times New Roman"/>
+          <w:sz w:val="24"/>
+          <w:szCs w:val="24"/>
+        </w:rPr>
+      </w:pPr>
+      <w:r>
+        <w:rPr>
+          <w:rFonts w:ascii="Times New Roman" w:eastAsiaTheme="minorEastAsia" w:hAnsi="Times New Roman" w:cs="Times New Roman"/>
+          <w:noProof/>
+          <w:sz w:val="24"/>
+          <w:szCs w:val="24"/>
+        </w:rPr>
+        <w:drawing>
+          <wp:inline distT="0" distB="0" distL="0" distR="0" wp14:anchorId="7CC905E6" wp14:editId="7F041105">
+            <wp:extent cx="5608320" cy="3817620"/>
+            <wp:effectExtent l="0" t="0" r="0" b="0"/>
+            <wp:docPr id="1" name="Picture 1"/>
+            <wp:cNvGraphicFramePr>
+              <a:graphicFrameLocks xmlns:a="http://schemas.openxmlformats.org/drawingml/2006/main" noChangeAspect="1"/>
+            </wp:cNvGraphicFramePr>
+            <a:graphic xmlns:a="http://schemas.openxmlformats.org/drawingml/2006/main">
+              <a:graphicData uri="http://schemas.openxmlformats.org/drawingml/2006/picture">
+                <pic:pic xmlns:pic="http://schemas.openxmlformats.org/drawingml/2006/picture">
+                  <pic:nvPicPr>
+                    <pic:cNvPr id="0" name="Picture 1"/>
+                    <pic:cNvPicPr>
+                      <a:picLocks noChangeAspect="1" noChangeArrowheads="1"/>
+                    </pic:cNvPicPr>
+                  </pic:nvPicPr>
+                  <pic:blipFill>
+                    <a:blip r:embed="rId8">
+                      <a:extLst>
+                        <a:ext uri="{28A0092B-C50C-407E-A947-70E740481C1C}">
+                          <a14:useLocalDpi xmlns:a14="http://schemas.microsoft.com/office/drawing/2010/main" val="0"/>
+                        </a:ext>
+                      </a:extLst>
+                    </a:blip>
+                    <a:srcRect/>
+                    <a:stretch>
+                      <a:fillRect/>
+                    </a:stretch>
+                  </pic:blipFill>
+                  <pic:spPr bwMode="auto">
+                    <a:xfrm>
+                      <a:off x="0" y="0"/>
+                      <a:ext cx="5608320" cy="3817620"/>
+                    </a:xfrm>
+                    <a:prstGeom prst="rect">
+                      <a:avLst/>
+                    </a:prstGeom>
+                    <a:noFill/>
+                    <a:ln>
+                      <a:noFill/>
+                    </a:ln>
+                  </pic:spPr>
+                </pic:pic>
+              </a:graphicData>
+            </a:graphic>
+          </wp:inline>
+        </w:drawing>
+      </w:r>
+    </w:p>
+    <w:p>
+      <w:pPr>
+        <w:rPr>
+          <w:rFonts w:ascii="Times New Roman" w:eastAsiaTheme="minorEastAsia" w:hAnsi="Times New Roman" w:cs="Times New Roman"/>
+          <w:sz w:val="24"/>
+          <w:szCs w:val="24"/>
+        </w:rPr>
+      </w:pPr>
+    </w:p>
+    <w:p>
+      <w:pPr>
+        <w:ind w:firstLine="720"/>
+        <w:rPr>
+          <w:rFonts w:ascii="Times New Roman" w:eastAsiaTheme="minorEastAsia" w:hAnsi="Times New Roman" w:cs="Times New Roman"/>
+          <w:sz w:val="24"/>
+          <w:szCs w:val="24"/>
+        </w:rPr>
+      </w:pPr>
+      <w:r>
+        <w:rPr>
+          <w:rFonts w:ascii="Times New Roman" w:eastAsiaTheme="minorEastAsia" w:hAnsi="Times New Roman" w:cs="Times New Roman"/>
+          <w:sz w:val="24"/>
+          <w:szCs w:val="24"/>
+        </w:rPr>
+        <w:t xml:space="preserve">The code execution above shows some of the contents of a node holding the current game state. It shows an 8x8 grid, where each value corresponds to a piece </w:t>
+      </w:r>
+      <w:r>
+        <w:rPr>
+          <w:rFonts w:ascii="Times New Roman" w:eastAsiaTheme="minorEastAsia" w:hAnsi="Times New Roman" w:cs="Times New Roman"/>
+          <w:sz w:val="24"/>
+          <w:szCs w:val="24"/>
+        </w:rPr>
+        <w:t>ID</w:t>
+      </w:r>
+      <w:r>
+        <w:rPr>
+          <w:rFonts w:ascii="Times New Roman" w:eastAsiaTheme="minorEastAsia" w:hAnsi="Times New Roman" w:cs="Times New Roman"/>
+          <w:sz w:val="24"/>
+          <w:szCs w:val="24"/>
+        </w:rPr>
+        <w:t xml:space="preserve">. For this given state, it also shows all the legal moves for the position. In this example, the game has just started and it is white’s turn. The code returns a list of pairs indicating (from_index, to_index), or in other words, </w:t>
+      </w:r>
+      <w:r>
+        <w:rPr>
+          <w:rFonts w:ascii="Times New Roman" w:eastAsiaTheme="minorEastAsia" w:hAnsi="Times New Roman" w:cs="Times New Roman"/>
+          <w:sz w:val="24"/>
+          <w:szCs w:val="24"/>
+        </w:rPr>
+        <w:t>a piece to move</w:t>
+      </w:r>
+      <w:r>
+        <w:rPr>
+          <w:rFonts w:ascii="Times New Roman" w:eastAsiaTheme="minorEastAsia" w:hAnsi="Times New Roman" w:cs="Times New Roman"/>
+          <w:sz w:val="24"/>
+          <w:szCs w:val="24"/>
+        </w:rPr>
+        <w:t xml:space="preserve"> from an index in the grid to a different index</w:t>
+      </w:r>
+      <w:r>
+        <w:rPr>
+          <w:rFonts w:ascii="Times New Roman" w:eastAsiaTheme="minorEastAsia" w:hAnsi="Times New Roman" w:cs="Times New Roman"/>
+          <w:sz w:val="24"/>
+          <w:szCs w:val="24"/>
+        </w:rPr>
+        <w:t xml:space="preserve"> in the grid</w:t>
+      </w:r>
+      <w:r>
+        <w:rPr>
+          <w:rFonts w:ascii="Times New Roman" w:eastAsiaTheme="minorEastAsia" w:hAnsi="Times New Roman" w:cs="Times New Roman"/>
+          <w:sz w:val="24"/>
+          <w:szCs w:val="24"/>
+        </w:rPr>
+        <w:t>.</w:t>
+      </w:r>
+    </w:p>
+    <w:p>
+      <w:pPr>
+        <w:rPr>
+          <w:rFonts w:ascii="Times New Roman" w:eastAsiaTheme="minorEastAsia" w:hAnsi="Times New Roman" w:cs="Times New Roman"/>
+          <w:sz w:val="24"/>
+          <w:szCs w:val="24"/>
+        </w:rPr>
+      </w:pPr>
+      <w:r>
+        <w:rPr>
+          <w:rFonts w:ascii="Times New Roman" w:eastAsiaTheme="minorEastAsia" w:hAnsi="Times New Roman" w:cs="Times New Roman"/>
+          <w:sz w:val="24"/>
+          <w:szCs w:val="24"/>
+        </w:rPr>
+        <w:t>Visualize the Model:</w:t>
+      </w:r>
+    </w:p>
+    <w:p>
+      <w:pPr>
+        <w:ind w:firstLine="720"/>
+        <w:rPr>
+          <w:rFonts w:ascii="Times New Roman" w:eastAsiaTheme="minorEastAsia" w:hAnsi="Times New Roman" w:cs="Times New Roman"/>
+          <w:sz w:val="24"/>
+          <w:szCs w:val="24"/>
+        </w:rPr>
+      </w:pPr>
+      <w:r>
+        <w:rPr>
+          <w:rFonts w:ascii="Times New Roman" w:eastAsiaTheme="minorEastAsia" w:hAnsi="Times New Roman" w:cs="Times New Roman"/>
+          <w:sz w:val="24"/>
+          <w:szCs w:val="24"/>
+        </w:rPr>
+        <w:t xml:space="preserve">We have coded the rules of chess into our Monte Carlo search tree, but we still need a way to evaluate how the model is improving as it trains. In the future, we will utilize various chess statistics. We will also likely import other chess computers to test our current models of which in turn can provide us an accurate ELO rating. However in these early stages, we can use our knowledge of chess to get a sense of improvement by simply watching its simulated games. To do this, we will need to </w:t>
+      </w:r>
+      <w:r>
+        <w:rPr>
+          <w:rFonts w:ascii="Times New Roman" w:eastAsiaTheme="minorEastAsia" w:hAnsi="Times New Roman" w:cs="Times New Roman"/>
+          <w:sz w:val="24"/>
+          <w:szCs w:val="24"/>
+        </w:rPr>
+        <w:t xml:space="preserve">replay the game through a graphical application. We coded a chess application in C#, which can import games with portable-game-notation (PGN) files. When our </w:t>
+      </w:r>
+      <w:r>
+        <w:rPr>
+          <w:rFonts w:ascii="Times New Roman" w:eastAsiaTheme="minorEastAsia" w:hAnsi="Times New Roman" w:cs="Times New Roman"/>
+          <w:sz w:val="24"/>
+          <w:szCs w:val="24"/>
+        </w:rPr>
+        <w:lastRenderedPageBreak/>
+        <w:t>model simulates a game, we can save that game through a PGN file. We can then launch our chess GUI and replay the game and judge its performance.</w:t>
+      </w:r>
+    </w:p>
+    <w:p>
+      <w:pPr>
+        <w:ind w:firstLine="720"/>
+        <w:rPr>
+          <w:rFonts w:ascii="Times New Roman" w:eastAsiaTheme="minorEastAsia" w:hAnsi="Times New Roman" w:cs="Times New Roman"/>
+          <w:sz w:val="24"/>
+          <w:szCs w:val="24"/>
+        </w:rPr>
+      </w:pPr>
+      <w:r>
+        <w:rPr>
+          <w:rFonts w:ascii="Times New Roman" w:eastAsiaTheme="minorEastAsia" w:hAnsi="Times New Roman" w:cs="Times New Roman"/>
+          <w:noProof/>
+          <w:sz w:val="24"/>
+          <w:szCs w:val="24"/>
+        </w:rPr>
+        <w:drawing>
+          <wp:inline distT="0" distB="0" distL="0" distR="0" wp14:anchorId="371A7473" wp14:editId="07B92F2F">
+            <wp:extent cx="4953000" cy="5207327"/>
+            <wp:effectExtent l="0" t="0" r="0" b="0"/>
+            <wp:docPr id="2" name="Picture 2"/>
+            <wp:cNvGraphicFramePr>
+              <a:graphicFrameLocks xmlns:a="http://schemas.openxmlformats.org/drawingml/2006/main" noChangeAspect="1"/>
+            </wp:cNvGraphicFramePr>
+            <a:graphic xmlns:a="http://schemas.openxmlformats.org/drawingml/2006/main">
+              <a:graphicData uri="http://schemas.openxmlformats.org/drawingml/2006/picture">
+                <pic:pic xmlns:pic="http://schemas.openxmlformats.org/drawingml/2006/picture">
+                  <pic:nvPicPr>
+                    <pic:cNvPr id="0" name="Picture 2"/>
+                    <pic:cNvPicPr>
+                      <a:picLocks noChangeAspect="1" noChangeArrowheads="1"/>
+                    </pic:cNvPicPr>
+                  </pic:nvPicPr>
+                  <pic:blipFill>
+                    <a:blip r:embed="rId9">
+                      <a:extLst>
+                        <a:ext uri="{28A0092B-C50C-407E-A947-70E740481C1C}">
+                          <a14:useLocalDpi xmlns:a14="http://schemas.microsoft.com/office/drawing/2010/main" val="0"/>
+                        </a:ext>
+                      </a:extLst>
+                    </a:blip>
+                    <a:srcRect/>
+                    <a:stretch>
+                      <a:fillRect/>
+                    </a:stretch>
+                  </pic:blipFill>
+                  <pic:spPr bwMode="auto">
+                    <a:xfrm>
+                      <a:off x="0" y="0"/>
+                      <a:ext cx="4954598" cy="5209007"/>
+                    </a:xfrm>
+                    <a:prstGeom prst="rect">
+                      <a:avLst/>
+                    </a:prstGeom>
+                    <a:noFill/>
+                    <a:ln>
+                      <a:noFill/>
+                    </a:ln>
+                  </pic:spPr>
+                </pic:pic>
+              </a:graphicData>
+            </a:graphic>
+          </wp:inline>
+        </w:drawing>
+      </w:r>
+    </w:p>
+    <w:p>
+      <w:pPr>
+        <w:rPr>
+          <w:rFonts w:ascii="Times New Roman" w:eastAsiaTheme="minorEastAsia" w:hAnsi="Times New Roman" w:cs="Times New Roman"/>
+          <w:sz w:val="24"/>
+          <w:szCs w:val="24"/>
+        </w:rPr>
+      </w:pPr>
+    </w:p>
+    <w:p>
+      <w:pPr>
+        <w:rPr>
+          <w:rFonts w:ascii="Times New Roman" w:eastAsiaTheme="minorEastAsia" w:hAnsi="Times New Roman" w:cs="Times New Roman"/>
+          <w:sz w:val="24"/>
+          <w:szCs w:val="24"/>
+        </w:rPr>
+      </w:pPr>
+      <w:r>
+        <w:rPr>
+          <w:rFonts w:ascii="Times New Roman" w:eastAsiaTheme="minorEastAsia" w:hAnsi="Times New Roman" w:cs="Times New Roman"/>
+          <w:sz w:val="24"/>
+          <w:szCs w:val="24"/>
+        </w:rPr>
+        <w:t>The graphic above shows a demo of our chess GUI. We imported Kasparov’s game against Deep Blue and the application above allows us to rewatch through our project.</w:t>
+      </w:r>
+    </w:p>
+    <w:p>
+      <w:pPr>
+        <w:rPr>
+          <w:rFonts w:ascii="Times New Roman" w:eastAsiaTheme="minorEastAsia" w:hAnsi="Times New Roman" w:cs="Times New Roman"/>
+          <w:sz w:val="24"/>
+          <w:szCs w:val="24"/>
+        </w:rPr>
+      </w:pPr>
+      <w:r>
+        <w:rPr>
+          <w:rFonts w:ascii="Times New Roman" w:eastAsiaTheme="minorEastAsia" w:hAnsi="Times New Roman" w:cs="Times New Roman"/>
+          <w:b/>
+          <w:bCs/>
+          <w:sz w:val="24"/>
+          <w:szCs w:val="24"/>
+        </w:rPr>
+        <w:t>Future Work</w:t>
+      </w:r>
+    </w:p>
+    <w:p>
+      <w:pPr>
+        <w:rPr>
+          <w:rFonts w:ascii="Times New Roman" w:eastAsiaTheme="minorEastAsia" w:hAnsi="Times New Roman" w:cs="Times New Roman"/>
+          <w:sz w:val="24"/>
+          <w:szCs w:val="24"/>
+        </w:rPr>
+      </w:pPr>
+      <w:r>
+        <w:rPr>
+          <w:rFonts w:ascii="Times New Roman" w:eastAsiaTheme="minorEastAsia" w:hAnsi="Times New Roman" w:cs="Times New Roman"/>
+          <w:sz w:val="24"/>
+          <w:szCs w:val="24"/>
+        </w:rPr>
+        <w:tab/>
+        <w:t xml:space="preserve">We are just about finished with the foundation for the project. We have created an environment that understands the rules of chess, with a Monte Carlo search tree. Our next step is to use our MCTS structure, and create two neural networks, a policy and value network, which will be used as a heuristic to traverse and build the tree. We think that the best option is to use a CNN for the value network, but a residual network for the policy network. </w:t>
+      </w:r>
+      <w:r>
+        <w:rPr>
+          <w:rFonts w:ascii="Times New Roman" w:eastAsiaTheme="minorEastAsia" w:hAnsi="Times New Roman" w:cs="Times New Roman"/>
+          <w:sz w:val="24"/>
+          <w:szCs w:val="24"/>
+        </w:rPr>
+        <w:t xml:space="preserve">This is because the value network’s job is to evaluate the state of the board and provide a score, which means that it receives game state input such as the 8x8 grid. We can use this grid as we have done with </w:t>
+      </w:r>
+      <w:r>
+        <w:rPr>
+          <w:rFonts w:ascii="Times New Roman" w:eastAsiaTheme="minorEastAsia" w:hAnsi="Times New Roman" w:cs="Times New Roman"/>
+          <w:sz w:val="24"/>
+          <w:szCs w:val="24"/>
+        </w:rPr>
+        <w:lastRenderedPageBreak/>
+        <w:t>pictures, where the CNN can recognize patterns in this grid as if it were pixel data. For the policy network, we decided to use a ResNet structure for two reasons. The first is because we are not taking grid-like data from the game state</w:t>
+      </w:r>
+      <w:r>
+        <w:rPr>
+          <w:rFonts w:ascii="Times New Roman" w:eastAsiaTheme="minorEastAsia" w:hAnsi="Times New Roman" w:cs="Times New Roman"/>
+          <w:sz w:val="24"/>
+          <w:szCs w:val="24"/>
+        </w:rPr>
+        <w:t xml:space="preserve"> for input</w:t>
+      </w:r>
+      <w:r>
+        <w:rPr>
+          <w:rFonts w:ascii="Times New Roman" w:eastAsiaTheme="minorEastAsia" w:hAnsi="Times New Roman" w:cs="Times New Roman"/>
+          <w:sz w:val="24"/>
+          <w:szCs w:val="24"/>
+        </w:rPr>
+        <w:t>, but the available moves and determining the best option. Secondly, inspired by AlphaGo, who used a residual network with their model to play Go, we think it would be wise to follow in their direction to utilize a ResNet to play chess.</w:t>
+      </w:r>
+    </w:p>
+    <w:p>
+      <w:pPr>
+        <w:rPr>
+          <w:rFonts w:ascii="Times New Roman" w:eastAsiaTheme="minorEastAsia" w:hAnsi="Times New Roman" w:cs="Times New Roman"/>
+          <w:sz w:val="24"/>
+          <w:szCs w:val="24"/>
+        </w:rPr>
+      </w:pPr>
+      <w:r>
+        <w:rPr>
+          <w:rFonts w:ascii="Times New Roman" w:eastAsiaTheme="minorEastAsia" w:hAnsi="Times New Roman" w:cs="Times New Roman"/>
+          <w:sz w:val="24"/>
+          <w:szCs w:val="24"/>
+        </w:rPr>
+        <w:tab/>
+        <w:t>As we connect our chess program and the MCTS structure to the two networks, we will continue to run and train the model throughout the remainder of the semester, periodically saving the model, and observing its progression in play through its past games. If we encounter poor performance, we will fine-tune our approach and report it in our final report.</w:t>
+      </w:r>
+    </w:p>
+    <w:p>
+      <w:pPr>
+        <w:rPr>
+          <w:rFonts w:ascii="Times New Roman" w:eastAsiaTheme="minorEastAsia" w:hAnsi="Times New Roman" w:cs="Times New Roman"/>
+          <w:b/>
+          <w:bCs/>
+          <w:sz w:val="24"/>
+          <w:szCs w:val="24"/>
+        </w:rPr>
+      </w:pPr>
+      <w:r>
+        <w:rPr>
+          <w:rFonts w:ascii="Times New Roman" w:eastAsiaTheme="minorEastAsia" w:hAnsi="Times New Roman" w:cs="Times New Roman"/>
+          <w:b/>
+          <w:bCs/>
+          <w:sz w:val="24"/>
+          <w:szCs w:val="24"/>
+        </w:rPr>
+        <w:br w:type="page"/>
+      </w:r>
+    </w:p>
+    <w:p>
+      <w:pPr>
+        <w:rPr>
+          <w:rFonts w:ascii="Times New Roman" w:eastAsiaTheme="minorEastAsia" w:hAnsi="Times New Roman" w:cs="Times New Roman"/>
+          <w:b/>
+          <w:bCs/>
+          <w:sz w:val="24"/>
+          <w:szCs w:val="24"/>
+        </w:rPr>
+      </w:pPr>
+      <w:r>
+        <w:rPr>
+          <w:rFonts w:ascii="Times New Roman" w:eastAsiaTheme="minorEastAsia" w:hAnsi="Times New Roman" w:cs="Times New Roman"/>
+          <w:b/>
+          <w:bCs/>
+          <w:sz w:val="24"/>
+          <w:szCs w:val="24"/>
+        </w:rPr>
+        <w:lastRenderedPageBreak/>
         <w:t>References</w:t>
       </w:r>
     </w:p>
@@ -678,98 +1163,20 @@
         <w:ind w:left="720" w:hanging="720"/>
       </w:pPr>
       <w:r>
-        <w:t xml:space="preserve">Silver, D., Hubert, T., </w:t>
-      </w:r>
-      <w:proofErr w:type="spellStart"/>
-      <w:r>
-        <w:t>Schrittwieser</w:t>
-      </w:r>
-      <w:proofErr w:type="spellEnd"/>
-      <w:r>
-        <w:t xml:space="preserve">, J., </w:t>
-      </w:r>
-      <w:proofErr w:type="spellStart"/>
-      <w:r>
-        <w:t>Antonoglou</w:t>
-      </w:r>
-      <w:proofErr w:type="spellEnd"/>
-      <w:r>
-        <w:t xml:space="preserve">, I., Lai, M., </w:t>
-      </w:r>
-      <w:proofErr w:type="spellStart"/>
-      <w:r>
-        <w:t>Guez</w:t>
-      </w:r>
-      <w:proofErr w:type="spellEnd"/>
-      <w:r>
-        <w:t xml:space="preserve">, A., </w:t>
-      </w:r>
-      <w:proofErr w:type="spellStart"/>
-      <w:r>
-        <w:t>Lanctot</w:t>
-      </w:r>
-      <w:proofErr w:type="spellEnd"/>
-      <w:r>
-        <w:t xml:space="preserve">, M., </w:t>
-      </w:r>
-      <w:proofErr w:type="spellStart"/>
-      <w:r>
-        <w:t>Sifre</w:t>
-      </w:r>
-      <w:proofErr w:type="spellEnd"/>
-      <w:r>
-        <w:t xml:space="preserve">, L., Kumaran, D., Graepel, T., </w:t>
-      </w:r>
-      <w:proofErr w:type="spellStart"/>
-      <w:r>
-        <w:t>Lillicrap</w:t>
-      </w:r>
-      <w:proofErr w:type="spellEnd"/>
-      <w:r>
-        <w:t xml:space="preserve">, T., </w:t>
-      </w:r>
-      <w:proofErr w:type="spellStart"/>
-      <w:r>
-        <w:t>Simonyan</w:t>
-      </w:r>
-      <w:proofErr w:type="spellEnd"/>
-      <w:r>
-        <w:t>, K., &amp;amp; Hassabis, D. (2017, December 5). Mastering chess and shogi by self-play with a</w:t>
+        <w:t>Silver, D., Hubert, T., Schrittwieser, J., Antonoglou, I., Lai, M., Guez, A., Lanctot, M., Sifre, L., Kumaran, D., Graepel, T., Lillicrap, T., Simonyan, K., &amp;amp; Hassabis, D. (2017, December 5). Mastering chess and shogi by self-play with a</w:t>
       </w:r>
       <w:r>
         <w:t xml:space="preserve"> </w:t>
       </w:r>
       <w:r>
-        <w:t xml:space="preserve">general reinforcement learning algorithm. </w:t>
-      </w:r>
-      <w:proofErr w:type="spellStart"/>
-      <w:r>
-        <w:t>arXiv.org</w:t>
-      </w:r>
-      <w:proofErr w:type="spellEnd"/>
-      <w:r>
-        <w:t xml:space="preserve">. Retrieved February 18, 2023, from </w:t>
-      </w:r>
-      <w:hyperlink r:id="rId8" w:history="1">
+        <w:t xml:space="preserve">general reinforcement learning algorithm. arXiv.org. Retrieved February 18, 2023, from </w:t>
+      </w:r>
+      <w:hyperlink r:id="rId10" w:history="1">
         <w:r>
           <w:rPr>
             <w:rStyle w:val="Hyperlink"/>
           </w:rPr>
-          <w:t>https://</w:t>
-        </w:r>
-        <w:proofErr w:type="spellStart"/>
-        <w:r>
-          <w:rPr>
-            <w:rStyle w:val="Hyperlink"/>
-          </w:rPr>
-          <w:t>arxiv.org</w:t>
-        </w:r>
-        <w:proofErr w:type="spellEnd"/>
-        <w:r>
-          <w:rPr>
-            <w:rStyle w:val="Hyperlink"/>
-          </w:rPr>
-          <w:t>/abs/1712.01815</w:t>
+          <w:t>https://arxiv.org/abs/1712.01815</w:t>
         </w:r>
       </w:hyperlink>
     </w:p>
@@ -790,13 +1197,8 @@
         <w:pStyle w:val="FootnoteText"/>
         <w:ind w:left="720" w:hanging="720"/>
       </w:pPr>
-      <w:proofErr w:type="spellStart"/>
-      <w:r>
-        <w:t>Khovanskiy</w:t>
-      </w:r>
-      <w:proofErr w:type="spellEnd"/>
-      <w:r>
-        <w:t>, M. (2022, August 25). AlphaZero chess: How it works, what sets it apart, and what it can tell us. Medium. Retrieved February 19, 2023, from https://towardsdatascience.com/alphazero-chess-how-it-works-what-sets-it-apart-and-what-it-can-tell-us-4ab3d2d08867#:~:text=In%20short%2C%20AlphaZero%20is%20a,the%20rules%20of%20said%20games.</w:t>
+      <w:r>
+        <w:t>Khovanskiy, M. (2022, August 25). AlphaZero chess: How it works, what sets it apart, and what it can tell us. Medium. Retrieved February 19, 2023, from https://towardsdatascience.com/alphazero-chess-how-it-works-what-sets-it-apart-and-what-it-can-tell-us-4ab3d2d08867#:~:text=In%20short%2C%20AlphaZero%20is%20a,the%20rules%20of%20said%20games.</w:t>
       </w:r>
     </w:p>
     <w:p>
@@ -902,85 +1304,8 @@
         <w:t xml:space="preserve"> </w:t>
       </w:r>
       <w:r>
-        <w:t xml:space="preserve">Silver, D., Hubert, T., </w:t>
-      </w:r>
-      <w:proofErr w:type="spellStart"/>
-      <w:r>
-        <w:t>Schrittwieser</w:t>
-      </w:r>
-      <w:proofErr w:type="spellEnd"/>
-      <w:r>
-        <w:t xml:space="preserve">, J., </w:t>
-      </w:r>
-      <w:proofErr w:type="spellStart"/>
-      <w:r>
-        <w:t>Antonoglou</w:t>
-      </w:r>
-      <w:proofErr w:type="spellEnd"/>
-      <w:r>
-        <w:t xml:space="preserve">, I., Lai, M., </w:t>
-      </w:r>
-      <w:proofErr w:type="spellStart"/>
-      <w:r>
-        <w:t>Guez</w:t>
-      </w:r>
-      <w:proofErr w:type="spellEnd"/>
-      <w:r>
-        <w:t xml:space="preserve">, A., </w:t>
-      </w:r>
-      <w:proofErr w:type="spellStart"/>
-      <w:r>
-        <w:t>Lanctot</w:t>
-      </w:r>
-      <w:proofErr w:type="spellEnd"/>
-      <w:r>
-        <w:t xml:space="preserve">, M., </w:t>
-      </w:r>
-      <w:proofErr w:type="spellStart"/>
-      <w:r>
-        <w:t>Sifre</w:t>
-      </w:r>
-      <w:proofErr w:type="spellEnd"/>
-      <w:r>
-        <w:t xml:space="preserve">, L., Kumaran, D., Graepel, T., </w:t>
-      </w:r>
-      <w:proofErr w:type="spellStart"/>
-      <w:r>
-        <w:t>Lillicrap</w:t>
-      </w:r>
-      <w:proofErr w:type="spellEnd"/>
-      <w:r>
-        <w:t xml:space="preserve">, T., </w:t>
-      </w:r>
-      <w:proofErr w:type="spellStart"/>
-      <w:r>
-        <w:t>Simonyan</w:t>
-      </w:r>
-      <w:proofErr w:type="spellEnd"/>
-      <w:r>
-        <w:t xml:space="preserve">, K., &amp;amp; Hassabis, D. (2017, December 5). Mastering chess and shogi by self-play with a general reinforcement learning algorithm. </w:t>
-      </w:r>
-      <w:proofErr w:type="spellStart"/>
-      <w:r>
-        <w:t>arXiv.org</w:t>
-      </w:r>
-      <w:proofErr w:type="spellEnd"/>
-      <w:r>
-        <w:t xml:space="preserve">. Retrieved February 18, 2023, from </w:t>
-      </w:r>
-      <w:proofErr w:type="gramStart"/>
-      <w:r>
-        <w:t>https://</w:t>
-      </w:r>
-      <w:proofErr w:type="spellStart"/>
-      <w:r>
-        <w:t>arxiv.org</w:t>
-      </w:r>
-      <w:proofErr w:type="spellEnd"/>
-      <w:r>
-        <w:t>/abs/1712.01815</w:t>
-      </w:r>
-      <w:proofErr w:type="gramEnd"/>
+        <w:t>Silver, D., Hubert, T., Schrittwieser, J., Antonoglou, I., Lai, M., Guez, A., Lanctot, M., Sifre, L., Kumaran, D., Graepel, T., Lillicrap, T., Simonyan, K., &amp;amp; Hassabis, D. (2017, December 5). Mastering chess and shogi by self-play with a general reinforcement learning algorithm. arXiv.org. Retrieved February 18, 2023, from https://arxiv.org/abs/1712.01815</w:t>
+      </w:r>
     </w:p>
   </w:footnote>
   <w:footnote w:id="3">
@@ -1017,13 +1342,8 @@
         <w:t xml:space="preserve"> </w:t>
       </w:r>
       <w:r>
-        <w:t>Silver, D., Huang, A., Maddison, C. et al. Mastering the game of Go with deep neural networks and tree search. Nature 529, 484–489 (2016). https://doi.org/10.1038/</w:t>
-      </w:r>
-      <w:proofErr w:type="spellStart"/>
-      <w:r>
-        <w:t>nature16961</w:t>
-      </w:r>
-      <w:proofErr w:type="spellEnd"/>
+        <w:t>Silver, D., Huang, A., Maddison, C. et al. Mastering the game of Go with deep neural networks and tree search. Nature 529, 484–489 (2016). https://doi.org/10.1038/nature16961</w:t>
+      </w:r>
     </w:p>
   </w:footnote>
 </w:footnotes>

</xml_diff>